<commit_message>
Fix bug of other field code was removed
</commit_message>
<xml_diff>
--- a/Xenirio.Component.Gutenberg.Test/Resources/SampleJsonTemplate.docx
+++ b/Xenirio.Component.Gutenberg.Test/Resources/SampleJsonTemplate.docx
@@ -102,13 +102,7 @@
               <w:rPr>
                 <w:rStyle w:val="BookTitle"/>
               </w:rPr>
-              <w:t xml:space="preserve">Period </w:t>
-            </w:r>
-            <w:r>
-              <w:rPr>
-                <w:rStyle w:val="BookTitle"/>
-              </w:rPr>
-              <w:t>II</w:t>
+              <w:t>Period II</w:t>
             </w:r>
           </w:p>
         </w:tc>
@@ -129,19 +123,11 @@
               <w:rPr>
                 <w:rStyle w:val="BookTitle"/>
               </w:rPr>
-              <w:t xml:space="preserve">Period </w:t>
-            </w:r>
-            <w:r>
-              <w:rPr>
-                <w:rStyle w:val="BookTitle"/>
-              </w:rPr>
-              <w:t>III</w:t>
+              <w:t>Period III</w:t>
             </w:r>
           </w:p>
         </w:tc>
       </w:tr>
-      <w:bookmarkStart w:id="1" w:name="_GoBack"/>
-      <w:bookmarkEnd w:id="1"/>
       <w:tr>
         <w:trPr>
           <w:cnfStyle w:val="000000100000" w:firstRow="0" w:lastRow="0" w:firstColumn="0" w:lastColumn="0" w:oddVBand="0" w:evenVBand="0" w:oddHBand="1" w:evenHBand="0" w:firstRowFirstColumn="0" w:firstRowLastColumn="0" w:lastRowFirstColumn="0" w:lastRowLastColumn="0"/>
@@ -203,6 +189,8 @@
         <w:pStyle w:val="ContentTitle"/>
         <w:spacing w:before="0"/>
       </w:pPr>
+      <w:bookmarkStart w:id="1" w:name="_GoBack"/>
+      <w:bookmarkEnd w:id="1"/>
     </w:p>
     <w:sectPr>
       <w:headerReference w:type="default" r:id="rId7"/>
@@ -243,7 +231,141 @@
 
 <file path=word/footer1.xml><?xml version="1.0" encoding="utf-8"?>
 <w:ftr xmlns:wpc="http://schemas.microsoft.com/office/word/2010/wordprocessingCanvas" xmlns:cx="http://schemas.microsoft.com/office/drawing/2014/chartex" xmlns:cx1="http://schemas.microsoft.com/office/drawing/2015/9/8/chartex" xmlns:cx2="http://schemas.microsoft.com/office/drawing/2015/10/21/chartex" xmlns:cx3="http://schemas.microsoft.com/office/drawing/2016/5/9/chartex" xmlns:cx4="http://schemas.microsoft.com/office/drawing/2016/5/10/chartex" xmlns:cx5="http://schemas.microsoft.com/office/drawing/2016/5/11/chartex" xmlns:cx6="http://schemas.microsoft.com/office/drawing/2016/5/12/chartex" xmlns:cx7="http://schemas.microsoft.com/office/drawing/2016/5/13/chartex" xmlns:cx8="http://schemas.microsoft.com/office/drawing/2016/5/14/chartex" xmlns:mc="http://schemas.openxmlformats.org/markup-compatibility/2006" xmlns:aink="http://schemas.microsoft.com/office/drawing/2016/ink" xmlns:am3d="http://schemas.microsoft.com/office/drawing/2017/model3d" xmlns:o="urn:schemas-microsoft-com:office:office" xmlns:r="http://schemas.openxmlformats.org/officeDocument/2006/relationships" xmlns:m="http://schemas.openxmlformats.org/officeDocument/2006/math" xmlns:v="urn:schemas-microsoft-com:vml" xmlns:wp14="http://schemas.microsoft.com/office/word/2010/wordprocessingDrawing" xmlns:wp="http://schemas.openxmlformats.org/drawingml/2006/wordprocessingDrawing" xmlns:w10="urn:schemas-microsoft-com:office:word" xmlns:w="http://schemas.openxmlformats.org/wordprocessingml/2006/main" xmlns:w14="http://schemas.microsoft.com/office/word/2010/wordml" xmlns:w15="http://schemas.microsoft.com/office/word/2012/wordml" xmlns:w16cid="http://schemas.microsoft.com/office/word/2016/wordml/cid" xmlns:w16se="http://schemas.microsoft.com/office/word/2015/wordml/symex" xmlns:wpg="http://schemas.microsoft.com/office/word/2010/wordprocessingGroup" xmlns:wpi="http://schemas.microsoft.com/office/word/2010/wordprocessingInk" xmlns:wne="http://schemas.microsoft.com/office/word/2006/wordml" xmlns:wps="http://schemas.microsoft.com/office/word/2010/wordprocessingShape" mc:Ignorable="w14 w15 w16se w16cid wp14">
-  <w:p/>
+  <w:tbl>
+    <w:tblPr>
+      <w:tblStyle w:val="TableGrid"/>
+      <w:tblW w:w="0" w:type="auto"/>
+      <w:tblInd w:w="-5" w:type="dxa"/>
+      <w:tblBorders>
+        <w:top w:val="none" w:sz="0" w:space="0" w:color="auto"/>
+        <w:left w:val="none" w:sz="0" w:space="0" w:color="auto"/>
+        <w:bottom w:val="none" w:sz="0" w:space="0" w:color="auto"/>
+        <w:right w:val="none" w:sz="0" w:space="0" w:color="auto"/>
+        <w:insideH w:val="none" w:sz="0" w:space="0" w:color="auto"/>
+        <w:insideV w:val="none" w:sz="0" w:space="0" w:color="auto"/>
+      </w:tblBorders>
+      <w:tblCellMar>
+        <w:left w:w="0" w:type="dxa"/>
+        <w:right w:w="0" w:type="dxa"/>
+      </w:tblCellMar>
+      <w:tblLook w:val="04A0" w:firstRow="1" w:lastRow="0" w:firstColumn="1" w:lastColumn="0" w:noHBand="0" w:noVBand="1"/>
+    </w:tblPr>
+    <w:tblGrid>
+      <w:gridCol w:w="1085"/>
+      <w:gridCol w:w="10795"/>
+      <w:gridCol w:w="2510"/>
+    </w:tblGrid>
+    <w:tr>
+      <w:tc>
+        <w:tcPr>
+          <w:tcW w:w="11880" w:type="dxa"/>
+          <w:gridSpan w:val="2"/>
+          <w:vAlign w:val="bottom"/>
+        </w:tcPr>
+        <w:p>
+          <w:pPr>
+            <w:pStyle w:val="FootLabel"/>
+          </w:pPr>
+          <w:r>
+            <w:fldChar w:fldCharType="begin"/>
+          </w:r>
+          <w:r>
+            <w:instrText xml:space="preserve"> DOCVARIABLE  Footer.DateTime </w:instrText>
+          </w:r>
+          <w:r>
+            <w:fldChar w:fldCharType="end"/>
+          </w:r>
+        </w:p>
+      </w:tc>
+      <w:tc>
+        <w:tcPr>
+          <w:tcW w:w="2510" w:type="dxa"/>
+          <w:vMerge w:val="restart"/>
+          <w:vAlign w:val="bottom"/>
+        </w:tcPr>
+        <w:p>
+          <w:pPr>
+            <w:pStyle w:val="Footer"/>
+            <w:spacing w:before="0"/>
+            <w:jc w:val="right"/>
+          </w:pPr>
+        </w:p>
+      </w:tc>
+    </w:tr>
+    <w:tr>
+      <w:tc>
+        <w:tcPr>
+          <w:tcW w:w="1085" w:type="dxa"/>
+          <w:vAlign w:val="bottom"/>
+        </w:tcPr>
+        <w:p>
+          <w:pPr>
+            <w:pStyle w:val="FootLabel"/>
+          </w:pPr>
+          <w:r>
+            <w:t xml:space="preserve">Created </w:t>
+          </w:r>
+          <w:proofErr w:type="gramStart"/>
+          <w:r>
+            <w:t>by :</w:t>
+          </w:r>
+          <w:proofErr w:type="gramEnd"/>
+        </w:p>
+      </w:tc>
+      <w:tc>
+        <w:tcPr>
+          <w:tcW w:w="10795" w:type="dxa"/>
+          <w:vAlign w:val="bottom"/>
+        </w:tcPr>
+        <w:p>
+          <w:pPr>
+            <w:pStyle w:val="FootLabel"/>
+          </w:pPr>
+          <w:r>
+            <w:rPr>
+              <w:cs/>
+            </w:rPr>
+            <w:fldChar w:fldCharType="begin"/>
+          </w:r>
+          <w:r>
+            <w:rPr>
+              <w:cs/>
+            </w:rPr>
+            <w:instrText xml:space="preserve"> </w:instrText>
+          </w:r>
+          <w:r>
+            <w:rPr>
+              <w:rFonts w:hint="cs"/>
+            </w:rPr>
+            <w:instrText>DOCVARIABLE  Footer.Creator</w:instrText>
+          </w:r>
+          <w:r>
+            <w:rPr>
+              <w:cs/>
+            </w:rPr>
+            <w:instrText xml:space="preserve"> </w:instrText>
+          </w:r>
+          <w:r>
+            <w:rPr>
+              <w:cs/>
+            </w:rPr>
+            <w:fldChar w:fldCharType="end"/>
+          </w:r>
+        </w:p>
+      </w:tc>
+      <w:tc>
+        <w:tcPr>
+          <w:tcW w:w="2510" w:type="dxa"/>
+          <w:vMerge/>
+        </w:tcPr>
+        <w:p>
+          <w:pPr>
+            <w:pStyle w:val="Footer"/>
+          </w:pPr>
+        </w:p>
+      </w:tc>
+    </w:tr>
+  </w:tbl>
   <w:p/>
 </w:ftr>
 </file>
@@ -279,6 +401,39 @@
     <w:pPr>
       <w:pStyle w:val="PageHeader"/>
     </w:pPr>
+    <w:r>
+      <w:rPr>
+        <w:rStyle w:val="Heading3Char"/>
+      </w:rPr>
+      <w:fldChar w:fldCharType="begin"/>
+    </w:r>
+    <w:r>
+      <w:rPr>
+        <w:rStyle w:val="Heading3Char"/>
+      </w:rPr>
+      <w:instrText xml:space="preserve"> PAGE  \* Arabic </w:instrText>
+    </w:r>
+    <w:r>
+      <w:rPr>
+        <w:rStyle w:val="Heading3Char"/>
+      </w:rPr>
+      <w:fldChar w:fldCharType="separate"/>
+    </w:r>
+    <w:r>
+      <w:rPr>
+        <w:rStyle w:val="Heading3Char"/>
+      </w:rPr>
+      <w:t>1</w:t>
+    </w:r>
+    <w:r>
+      <w:rPr>
+        <w:rStyle w:val="Heading3Char"/>
+      </w:rPr>
+      <w:fldChar w:fldCharType="end"/>
+    </w:r>
+    <w:r>
+      <w:t xml:space="preserve"> </w:t>
+    </w:r>
     <w:r>
       <w:fldChar w:fldCharType="begin"/>
     </w:r>
@@ -295,7 +450,7 @@
     </w:pPr>
     <w:r>
       <w:pict w14:anchorId="083F4752">
-        <v:rect id="_x0000_i1025" style="width:10in;height:1pt" o:hralign="center" o:hrstd="t" o:hrnoshade="t" o:hr="t" fillcolor="#d0d0d0" stroked="f"/>
+        <v:rect id="_x0000_i1052" style="width:10in;height:1pt" o:hralign="center" o:hrstd="t" o:hrnoshade="t" o:hr="t" fillcolor="#d0d0d0" stroked="f"/>
       </w:pict>
     </w:r>
   </w:p>
@@ -557,7 +712,7 @@
       </w:pPr>
     </w:pPrDefault>
   </w:docDefaults>
-  <w:latentStyles w:defLockedState="0" w:defUIPriority="99" w:defSemiHidden="0" w:defUnhideWhenUsed="0" w:defQFormat="0" w:count="375">
+  <w:latentStyles w:defLockedState="0" w:defUIPriority="99" w:defSemiHidden="0" w:defUnhideWhenUsed="0" w:defQFormat="0" w:count="377">
     <w:lsdException w:name="Normal" w:uiPriority="0" w:qFormat="1"/>
     <w:lsdException w:name="heading 1" w:uiPriority="9" w:qFormat="1"/>
     <w:lsdException w:name="heading 2" w:semiHidden="1" w:uiPriority="9" w:unhideWhenUsed="1" w:qFormat="1"/>
@@ -933,6 +1088,8 @@
     <w:lsdException w:name="Smart Hyperlink" w:semiHidden="1" w:unhideWhenUsed="1"/>
     <w:lsdException w:name="Hashtag" w:semiHidden="1" w:unhideWhenUsed="1"/>
     <w:lsdException w:name="Unresolved Mention" w:semiHidden="1" w:unhideWhenUsed="1"/>
+    <w:lsdException w:name="Smart Link" w:semiHidden="1" w:unhideWhenUsed="1"/>
+    <w:lsdException w:name="Smart Link Error" w:semiHidden="1" w:unhideWhenUsed="1"/>
   </w:latentStyles>
   <w:style w:type="paragraph" w:default="1" w:styleId="Normal">
     <w:name w:val="Normal"/>
@@ -982,10 +1139,31 @@
       <w:szCs w:val="33"/>
     </w:rPr>
   </w:style>
+  <w:style w:type="paragraph" w:styleId="Heading3">
+    <w:name w:val="heading 3"/>
+    <w:basedOn w:val="Normal"/>
+    <w:next w:val="Normal"/>
+    <w:link w:val="Heading3Char"/>
+    <w:uiPriority w:val="9"/>
+    <w:unhideWhenUsed/>
+    <w:qFormat/>
+    <w:rsid w:val="00CD3233"/>
+    <w:pPr>
+      <w:keepNext/>
+      <w:keepLines/>
+      <w:spacing w:before="40" w:after="0"/>
+      <w:outlineLvl w:val="2"/>
+    </w:pPr>
+    <w:rPr>
+      <w:rFonts w:asciiTheme="majorHAnsi" w:eastAsiaTheme="majorEastAsia" w:hAnsiTheme="majorHAnsi" w:cstheme="majorBidi"/>
+      <w:color w:val="1F3763" w:themeColor="accent1" w:themeShade="7F"/>
+      <w:sz w:val="24"/>
+      <w:szCs w:val="30"/>
+    </w:rPr>
+  </w:style>
   <w:style w:type="character" w:default="1" w:styleId="DefaultParagraphFont">
     <w:name w:val="Default Paragraph Font"/>
     <w:uiPriority w:val="1"/>
-    <w:semiHidden/>
     <w:unhideWhenUsed/>
   </w:style>
   <w:style w:type="table" w:default="1" w:styleId="TableNormal">
@@ -1439,6 +1617,19 @@
       <w:i/>
       <w:iCs/>
       <w:spacing w:val="5"/>
+    </w:rPr>
+  </w:style>
+  <w:style w:type="character" w:customStyle="1" w:styleId="Heading3Char">
+    <w:name w:val="Heading 3 Char"/>
+    <w:basedOn w:val="DefaultParagraphFont"/>
+    <w:link w:val="Heading3"/>
+    <w:uiPriority w:val="9"/>
+    <w:rsid w:val="00CD3233"/>
+    <w:rPr>
+      <w:rFonts w:asciiTheme="majorHAnsi" w:eastAsiaTheme="majorEastAsia" w:hAnsiTheme="majorHAnsi" w:cstheme="majorBidi"/>
+      <w:color w:val="1F3763" w:themeColor="accent1" w:themeShade="7F"/>
+      <w:sz w:val="24"/>
+      <w:szCs w:val="30"/>
     </w:rPr>
   </w:style>
 </w:styles>

</xml_diff>